<commit_message>
made changes to requirements
</commit_message>
<xml_diff>
--- a/Requirements Initial Scope.docx
+++ b/Requirements Initial Scope.docx
@@ -59,8 +59,19 @@
           <w:lang w:eastAsia="en-CA"/>
           <w14:ligatures w14:val="none"/>
         </w:rPr>
-        <w:t xml:space="preserve"> TrackLine</w:t>
-      </w:r>
+        <w:t xml:space="preserve"> </w:t>
+      </w:r>
+      <w:proofErr w:type="spellStart"/>
+      <w:r>
+        <w:rPr>
+          <w:rFonts w:ascii="Times New Roman" w:eastAsia="Times New Roman" w:hAnsi="Times New Roman" w:cs="Times New Roman"/>
+          <w:kern w:val="0"/>
+          <w:lang w:eastAsia="en-CA"/>
+          <w14:ligatures w14:val="none"/>
+        </w:rPr>
+        <w:t>TrackLine</w:t>
+      </w:r>
+      <w:proofErr w:type="spellEnd"/>
     </w:p>
     <w:p>
       <w:pPr>
@@ -137,6 +148,8 @@
           <w14:ligatures w14:val="none"/>
         </w:rPr>
       </w:pPr>
+      <w:proofErr w:type="spellStart"/>
+      <w:proofErr w:type="gramStart"/>
       <w:r>
         <w:rPr>
           <w:rFonts w:ascii="Times New Roman" w:eastAsia="Times New Roman" w:hAnsi="Times New Roman" w:cs="Times New Roman"/>
@@ -146,32 +159,8 @@
           <w:lang w:eastAsia="en-CA"/>
           <w14:ligatures w14:val="none"/>
         </w:rPr>
-        <w:t>Frontend:</w:t>
-      </w:r>
-      <w:r>
-        <w:rPr>
-          <w:rFonts w:ascii="Times New Roman" w:eastAsia="Times New Roman" w:hAnsi="Times New Roman" w:cs="Times New Roman"/>
-          <w:kern w:val="0"/>
-          <w:lang w:eastAsia="en-CA"/>
-          <w14:ligatures w14:val="none"/>
-        </w:rPr>
-        <w:t xml:space="preserve"> HTML, CSS, JavaScript, Bootstrap</w:t>
-      </w:r>
-    </w:p>
-    <w:p>
-      <w:pPr>
-        <w:numPr>
-          <w:ilvl w:val="1"/>
-          <w:numId w:val="1"/>
-        </w:numPr>
-        <w:spacing w:before="100" w:beforeAutospacing="1" w:after="100" w:afterAutospacing="1" w:line="240" w:lineRule="auto"/>
-        <w:rPr>
-          <w:rFonts w:ascii="Times New Roman" w:eastAsia="Times New Roman" w:hAnsi="Times New Roman" w:cs="Times New Roman"/>
-          <w:kern w:val="0"/>
-          <w:lang w:eastAsia="en-CA"/>
-          <w14:ligatures w14:val="none"/>
-        </w:rPr>
-      </w:pPr>
+        <w:t>Frontend</w:t>
+      </w:r>
       <w:r>
         <w:rPr>
           <w:rFonts w:ascii="Times New Roman" w:eastAsia="Times New Roman" w:hAnsi="Times New Roman" w:cs="Times New Roman"/>
@@ -181,17 +170,19 @@
           <w:lang w:eastAsia="en-CA"/>
           <w14:ligatures w14:val="none"/>
         </w:rPr>
-        <w:t>Database:</w:t>
-      </w:r>
-      <w:r>
-        <w:rPr>
-          <w:rFonts w:ascii="Times New Roman" w:eastAsia="Times New Roman" w:hAnsi="Times New Roman" w:cs="Times New Roman"/>
-          <w:kern w:val="0"/>
-          <w:lang w:eastAsia="en-CA"/>
-          <w14:ligatures w14:val="none"/>
-        </w:rPr>
-        <w:t xml:space="preserve"> PostgreSQL</w:t>
-      </w:r>
+        <w:t>:</w:t>
+      </w:r>
+      <w:r>
+        <w:rPr>
+          <w:rFonts w:ascii="Times New Roman" w:eastAsia="Times New Roman" w:hAnsi="Times New Roman" w:cs="Times New Roman"/>
+          <w:kern w:val="0"/>
+          <w:lang w:eastAsia="en-CA"/>
+          <w14:ligatures w14:val="none"/>
+        </w:rPr>
+        <w:t>Django</w:t>
+      </w:r>
+      <w:proofErr w:type="spellEnd"/>
+      <w:proofErr w:type="gramEnd"/>
     </w:p>
     <w:p>
       <w:pPr>
@@ -1084,31 +1075,31 @@
           <w:lang w:eastAsia="en-CA"/>
           <w14:ligatures w14:val="none"/>
         </w:rPr>
+        <w:t>Administrative Functions:</w:t>
+      </w:r>
+    </w:p>
+    <w:p>
+      <w:pPr>
+        <w:numPr>
+          <w:ilvl w:val="1"/>
+          <w:numId w:val="2"/>
+        </w:numPr>
+        <w:spacing w:before="100" w:beforeAutospacing="1" w:after="100" w:afterAutospacing="1" w:line="240" w:lineRule="auto"/>
+        <w:rPr>
+          <w:rFonts w:ascii="Times New Roman" w:eastAsia="Times New Roman" w:hAnsi="Times New Roman" w:cs="Times New Roman"/>
+          <w:kern w:val="0"/>
+          <w:lang w:eastAsia="en-CA"/>
+          <w14:ligatures w14:val="none"/>
+        </w:rPr>
+      </w:pPr>
+      <w:r>
+        <w:rPr>
+          <w:rFonts w:ascii="Times New Roman" w:eastAsia="Times New Roman" w:hAnsi="Times New Roman" w:cs="Times New Roman"/>
+          <w:kern w:val="0"/>
+          <w:lang w:eastAsia="en-CA"/>
+          <w14:ligatures w14:val="none"/>
+        </w:rPr>
         <w:lastRenderedPageBreak/>
-        <w:t>Administrative Functions:</w:t>
-      </w:r>
-    </w:p>
-    <w:p>
-      <w:pPr>
-        <w:numPr>
-          <w:ilvl w:val="1"/>
-          <w:numId w:val="2"/>
-        </w:numPr>
-        <w:spacing w:before="100" w:beforeAutospacing="1" w:after="100" w:afterAutospacing="1" w:line="240" w:lineRule="auto"/>
-        <w:rPr>
-          <w:rFonts w:ascii="Times New Roman" w:eastAsia="Times New Roman" w:hAnsi="Times New Roman" w:cs="Times New Roman"/>
-          <w:kern w:val="0"/>
-          <w:lang w:eastAsia="en-CA"/>
-          <w14:ligatures w14:val="none"/>
-        </w:rPr>
-      </w:pPr>
-      <w:r>
-        <w:rPr>
-          <w:rFonts w:ascii="Times New Roman" w:eastAsia="Times New Roman" w:hAnsi="Times New Roman" w:cs="Times New Roman"/>
-          <w:kern w:val="0"/>
-          <w:lang w:eastAsia="en-CA"/>
-          <w14:ligatures w14:val="none"/>
-        </w:rPr>
         <w:t>Manage user accounts</w:t>
       </w:r>
     </w:p>
@@ -1180,7 +1171,18 @@
           <w:lang w:eastAsia="en-CA"/>
           <w14:ligatures w14:val="none"/>
         </w:rPr>
-        <w:t>3. Database Schema</w:t>
+        <w:t xml:space="preserve">3. </w:t>
+      </w:r>
+      <w:r>
+        <w:rPr>
+          <w:rFonts w:ascii="Times New Roman" w:eastAsia="Times New Roman" w:hAnsi="Times New Roman" w:cs="Times New Roman"/>
+          <w:b/>
+          <w:bCs/>
+          <w:kern w:val="0"/>
+          <w:lang w:eastAsia="en-CA"/>
+          <w14:ligatures w14:val="none"/>
+        </w:rPr>
+        <w:t>Models</w:t>
       </w:r>
     </w:p>
     <w:p>
@@ -1206,7 +1208,7 @@
           <w:lang w:eastAsia="en-CA"/>
           <w14:ligatures w14:val="none"/>
         </w:rPr>
-        <w:t>Users Table:</w:t>
+        <w:t>Users:</w:t>
       </w:r>
     </w:p>
     <w:p>
@@ -1835,8 +1837,21 @@
           <w:lang w:eastAsia="en-CA"/>
           <w14:ligatures w14:val="none"/>
         </w:rPr>
-        <w:t>4. Wireframes &amp; Mockups</w:t>
-      </w:r>
+        <w:t xml:space="preserve">4. Wireframes &amp; </w:t>
+      </w:r>
+      <w:proofErr w:type="spellStart"/>
+      <w:r>
+        <w:rPr>
+          <w:rFonts w:ascii="Times New Roman" w:eastAsia="Times New Roman" w:hAnsi="Times New Roman" w:cs="Times New Roman"/>
+          <w:b/>
+          <w:bCs/>
+          <w:kern w:val="0"/>
+          <w:lang w:eastAsia="en-CA"/>
+          <w14:ligatures w14:val="none"/>
+        </w:rPr>
+        <w:t>Mockups</w:t>
+      </w:r>
+      <w:proofErr w:type="spellEnd"/>
     </w:p>
     <w:p>
       <w:pPr>
@@ -2055,31 +2070,31 @@
           <w:lang w:eastAsia="en-CA"/>
           <w14:ligatures w14:val="none"/>
         </w:rPr>
+        <w:t>Interactive Charts and Graphs</w:t>
+      </w:r>
+    </w:p>
+    <w:p>
+      <w:pPr>
+        <w:numPr>
+          <w:ilvl w:val="1"/>
+          <w:numId w:val="4"/>
+        </w:numPr>
+        <w:spacing w:before="100" w:beforeAutospacing="1" w:after="100" w:afterAutospacing="1" w:line="240" w:lineRule="auto"/>
+        <w:rPr>
+          <w:rFonts w:ascii="Times New Roman" w:eastAsia="Times New Roman" w:hAnsi="Times New Roman" w:cs="Times New Roman"/>
+          <w:kern w:val="0"/>
+          <w:lang w:eastAsia="en-CA"/>
+          <w14:ligatures w14:val="none"/>
+        </w:rPr>
+      </w:pPr>
+      <w:r>
+        <w:rPr>
+          <w:rFonts w:ascii="Times New Roman" w:eastAsia="Times New Roman" w:hAnsi="Times New Roman" w:cs="Times New Roman"/>
+          <w:kern w:val="0"/>
+          <w:lang w:eastAsia="en-CA"/>
+          <w14:ligatures w14:val="none"/>
+        </w:rPr>
         <w:lastRenderedPageBreak/>
-        <w:t>Interactive Charts and Graphs</w:t>
-      </w:r>
-    </w:p>
-    <w:p>
-      <w:pPr>
-        <w:numPr>
-          <w:ilvl w:val="1"/>
-          <w:numId w:val="4"/>
-        </w:numPr>
-        <w:spacing w:before="100" w:beforeAutospacing="1" w:after="100" w:afterAutospacing="1" w:line="240" w:lineRule="auto"/>
-        <w:rPr>
-          <w:rFonts w:ascii="Times New Roman" w:eastAsia="Times New Roman" w:hAnsi="Times New Roman" w:cs="Times New Roman"/>
-          <w:kern w:val="0"/>
-          <w:lang w:eastAsia="en-CA"/>
-          <w14:ligatures w14:val="none"/>
-        </w:rPr>
-      </w:pPr>
-      <w:r>
-        <w:rPr>
-          <w:rFonts w:ascii="Times New Roman" w:eastAsia="Times New Roman" w:hAnsi="Times New Roman" w:cs="Times New Roman"/>
-          <w:kern w:val="0"/>
-          <w:lang w:eastAsia="en-CA"/>
-          <w14:ligatures w14:val="none"/>
-        </w:rPr>
         <w:t>Recommendations Section</w:t>
       </w:r>
     </w:p>
@@ -2375,6 +2390,7 @@
         </w:rPr>
         <w:t xml:space="preserve">Create a new repository named </w:t>
       </w:r>
+      <w:proofErr w:type="spellStart"/>
       <w:r>
         <w:rPr>
           <w:rFonts w:ascii="Courier New" w:eastAsia="Times New Roman" w:hAnsi="Courier New" w:cs="Courier New"/>
@@ -2386,6 +2402,7 @@
         </w:rPr>
         <w:t>TrackLine</w:t>
       </w:r>
+      <w:proofErr w:type="spellEnd"/>
       <w:r>
         <w:rPr>
           <w:rFonts w:ascii="Times New Roman" w:eastAsia="Times New Roman" w:hAnsi="Times New Roman" w:cs="Times New Roman"/>
@@ -2501,6 +2518,7 @@
           <w14:ligatures w14:val="none"/>
         </w:rPr>
       </w:pPr>
+      <w:proofErr w:type="spellStart"/>
       <w:r>
         <w:rPr>
           <w:rFonts w:ascii="Courier New" w:eastAsia="Times New Roman" w:hAnsi="Courier New" w:cs="Courier New"/>
@@ -2510,7 +2528,19 @@
           <w:lang w:eastAsia="en-CA"/>
           <w14:ligatures w14:val="none"/>
         </w:rPr>
-        <w:t>arduino</w:t>
+        <w:t>TrackLine</w:t>
+      </w:r>
+      <w:proofErr w:type="spellEnd"/>
+      <w:r>
+        <w:rPr>
+          <w:rFonts w:ascii="Courier New" w:eastAsia="Times New Roman" w:hAnsi="Courier New" w:cs="Courier New"/>
+          <w:kern w:val="0"/>
+          <w:sz w:val="20"/>
+          <w:szCs w:val="20"/>
+          <w:lang w:eastAsia="en-CA"/>
+          <w14:ligatures w14:val="none"/>
+        </w:rPr>
+        <w:t>/</w:t>
       </w:r>
     </w:p>
     <w:p>
@@ -2553,7 +2583,31 @@
           <w:lang w:eastAsia="en-CA"/>
           <w14:ligatures w14:val="none"/>
         </w:rPr>
-        <w:t>Copy code</w:t>
+        <w:t xml:space="preserve">├── </w:t>
+      </w:r>
+      <w:proofErr w:type="spellStart"/>
+      <w:r>
+        <w:rPr>
+          <w:rFonts w:ascii="Courier New" w:eastAsia="Times New Roman" w:hAnsi="Courier New" w:cs="Courier New"/>
+          <w:kern w:val="0"/>
+          <w:sz w:val="20"/>
+          <w:szCs w:val="20"/>
+          <w:lang w:eastAsia="en-CA"/>
+          <w14:ligatures w14:val="none"/>
+        </w:rPr>
+        <w:t>mysite</w:t>
+      </w:r>
+      <w:proofErr w:type="spellEnd"/>
+      <w:r>
+        <w:rPr>
+          <w:rFonts w:ascii="Courier New" w:eastAsia="Times New Roman" w:hAnsi="Courier New" w:cs="Courier New"/>
+          <w:kern w:val="0"/>
+          <w:sz w:val="20"/>
+          <w:szCs w:val="20"/>
+          <w:lang w:eastAsia="en-CA"/>
+          <w14:ligatures w14:val="none"/>
+        </w:rPr>
+        <w:t>/</w:t>
       </w:r>
     </w:p>
     <w:p>
@@ -2596,7 +2650,7 @@
           <w:lang w:eastAsia="en-CA"/>
           <w14:ligatures w14:val="none"/>
         </w:rPr>
-        <w:t>TrackLine/</w:t>
+        <w:t>│   ├── settings.py</w:t>
       </w:r>
     </w:p>
     <w:p>
@@ -2639,7 +2693,7 @@
           <w:lang w:eastAsia="en-CA"/>
           <w14:ligatures w14:val="none"/>
         </w:rPr>
-        <w:t>├── mysite/</w:t>
+        <w:t>│   ├── urls.py</w:t>
       </w:r>
     </w:p>
     <w:p>
@@ -2682,7 +2736,7 @@
           <w:lang w:eastAsia="en-CA"/>
           <w14:ligatures w14:val="none"/>
         </w:rPr>
-        <w:t>│   ├── settings.py</w:t>
+        <w:t>│   ├── wsgi.py</w:t>
       </w:r>
     </w:p>
     <w:p>
@@ -2725,7 +2779,7 @@
           <w:lang w:eastAsia="en-CA"/>
           <w14:ligatures w14:val="none"/>
         </w:rPr>
-        <w:t>│   ├── urls.py</w:t>
+        <w:t>│   └── ...</w:t>
       </w:r>
     </w:p>
     <w:p>
@@ -2768,7 +2822,31 @@
           <w:lang w:eastAsia="en-CA"/>
           <w14:ligatures w14:val="none"/>
         </w:rPr>
-        <w:t>│   ├── wsgi.py</w:t>
+        <w:t xml:space="preserve">├── </w:t>
+      </w:r>
+      <w:proofErr w:type="spellStart"/>
+      <w:r>
+        <w:rPr>
+          <w:rFonts w:ascii="Courier New" w:eastAsia="Times New Roman" w:hAnsi="Courier New" w:cs="Courier New"/>
+          <w:kern w:val="0"/>
+          <w:sz w:val="20"/>
+          <w:szCs w:val="20"/>
+          <w:lang w:eastAsia="en-CA"/>
+          <w14:ligatures w14:val="none"/>
+        </w:rPr>
+        <w:t>myapp</w:t>
+      </w:r>
+      <w:proofErr w:type="spellEnd"/>
+      <w:r>
+        <w:rPr>
+          <w:rFonts w:ascii="Courier New" w:eastAsia="Times New Roman" w:hAnsi="Courier New" w:cs="Courier New"/>
+          <w:kern w:val="0"/>
+          <w:sz w:val="20"/>
+          <w:szCs w:val="20"/>
+          <w:lang w:eastAsia="en-CA"/>
+          <w14:ligatures w14:val="none"/>
+        </w:rPr>
+        <w:t>/</w:t>
       </w:r>
     </w:p>
     <w:p>
@@ -2811,7 +2889,7 @@
           <w:lang w:eastAsia="en-CA"/>
           <w14:ligatures w14:val="none"/>
         </w:rPr>
-        <w:t>│   └── ...</w:t>
+        <w:t>│   ├── migrations/</w:t>
       </w:r>
     </w:p>
     <w:p>
@@ -2854,7 +2932,7 @@
           <w:lang w:eastAsia="en-CA"/>
           <w14:ligatures w14:val="none"/>
         </w:rPr>
-        <w:t>├── myapp/</w:t>
+        <w:t>│   ├── static/</w:t>
       </w:r>
     </w:p>
     <w:p>
@@ -2897,7 +2975,7 @@
           <w:lang w:eastAsia="en-CA"/>
           <w14:ligatures w14:val="none"/>
         </w:rPr>
-        <w:t>│   ├── migrations/</w:t>
+        <w:t>│   ├── templates/</w:t>
       </w:r>
     </w:p>
     <w:p>
@@ -2940,7 +3018,7 @@
           <w:lang w:eastAsia="en-CA"/>
           <w14:ligatures w14:val="none"/>
         </w:rPr>
-        <w:t>│   ├── static/</w:t>
+        <w:t>│   ├── admin.py</w:t>
       </w:r>
     </w:p>
     <w:p>
@@ -2983,7 +3061,7 @@
           <w:lang w:eastAsia="en-CA"/>
           <w14:ligatures w14:val="none"/>
         </w:rPr>
-        <w:t>│   ├── templates/</w:t>
+        <w:t>│   ├── apps.py</w:t>
       </w:r>
     </w:p>
     <w:p>
@@ -3026,7 +3104,7 @@
           <w:lang w:eastAsia="en-CA"/>
           <w14:ligatures w14:val="none"/>
         </w:rPr>
-        <w:t>│   ├── admin.py</w:t>
+        <w:t>│   ├── models.py</w:t>
       </w:r>
     </w:p>
     <w:p>
@@ -3069,7 +3147,7 @@
           <w:lang w:eastAsia="en-CA"/>
           <w14:ligatures w14:val="none"/>
         </w:rPr>
-        <w:t>│   ├── apps.py</w:t>
+        <w:t>│   ├── views.py</w:t>
       </w:r>
     </w:p>
     <w:p>
@@ -3112,7 +3190,7 @@
           <w:lang w:eastAsia="en-CA"/>
           <w14:ligatures w14:val="none"/>
         </w:rPr>
-        <w:t>│   ├── models.py</w:t>
+        <w:t>│   ├── urls.py</w:t>
       </w:r>
     </w:p>
     <w:p>
@@ -3155,7 +3233,7 @@
           <w:lang w:eastAsia="en-CA"/>
           <w14:ligatures w14:val="none"/>
         </w:rPr>
-        <w:t>│   ├── views.py</w:t>
+        <w:t>│   └── ...</w:t>
       </w:r>
     </w:p>
     <w:p>
@@ -3198,7 +3276,7 @@
           <w:lang w:eastAsia="en-CA"/>
           <w14:ligatures w14:val="none"/>
         </w:rPr>
-        <w:t>│   ├── urls.py</w:t>
+        <w:t>├── manage.py</w:t>
       </w:r>
     </w:p>
     <w:p>
@@ -3241,7 +3319,7 @@
           <w:lang w:eastAsia="en-CA"/>
           <w14:ligatures w14:val="none"/>
         </w:rPr>
-        <w:t>│   └── ...</w:t>
+        <w:t>├── README.md</w:t>
       </w:r>
     </w:p>
     <w:p>
@@ -3284,7 +3362,7 @@
           <w:lang w:eastAsia="en-CA"/>
           <w14:ligatures w14:val="none"/>
         </w:rPr>
-        <w:t>├── manage.py</w:t>
+        <w:t>├── requirements.txt</w:t>
       </w:r>
     </w:p>
     <w:p>
@@ -3327,31 +3405,10 @@
           <w:lang w:eastAsia="en-CA"/>
           <w14:ligatures w14:val="none"/>
         </w:rPr>
-        <w:t>├── README.md</w:t>
-      </w:r>
-    </w:p>
-    <w:p>
-      <w:pPr>
-        <w:tabs>
-          <w:tab w:val="left" w:pos="916"/>
-          <w:tab w:val="left" w:pos="1832"/>
-          <w:tab w:val="left" w:pos="2748"/>
-          <w:tab w:val="left" w:pos="3664"/>
-          <w:tab w:val="left" w:pos="4580"/>
-          <w:tab w:val="left" w:pos="5496"/>
-          <w:tab w:val="left" w:pos="6412"/>
-          <w:tab w:val="left" w:pos="7328"/>
-          <w:tab w:val="left" w:pos="8244"/>
-          <w:tab w:val="left" w:pos="9160"/>
-          <w:tab w:val="left" w:pos="10076"/>
-          <w:tab w:val="left" w:pos="10992"/>
-          <w:tab w:val="left" w:pos="11908"/>
-          <w:tab w:val="left" w:pos="12824"/>
-          <w:tab w:val="left" w:pos="13740"/>
-          <w:tab w:val="left" w:pos="14656"/>
-        </w:tabs>
-        <w:spacing w:after="0" w:line="240" w:lineRule="auto"/>
-        <w:ind w:left="720"/>
+        <w:t>└─</w:t>
+      </w:r>
+      <w:proofErr w:type="gramStart"/>
+      <w:r>
         <w:rPr>
           <w:rFonts w:ascii="Courier New" w:eastAsia="Times New Roman" w:hAnsi="Courier New" w:cs="Courier New"/>
           <w:kern w:val="0"/>
@@ -3360,7 +3417,9 @@
           <w:lang w:eastAsia="en-CA"/>
           <w14:ligatures w14:val="none"/>
         </w:rPr>
-      </w:pPr>
+        <w:t>─ .</w:t>
+      </w:r>
+      <w:proofErr w:type="spellStart"/>
       <w:r>
         <w:rPr>
           <w:rFonts w:ascii="Courier New" w:eastAsia="Times New Roman" w:hAnsi="Courier New" w:cs="Courier New"/>
@@ -3370,80 +3429,14 @@
           <w:lang w:eastAsia="en-CA"/>
           <w14:ligatures w14:val="none"/>
         </w:rPr>
-        <w:t>├── requirements.txt</w:t>
-      </w:r>
-    </w:p>
-    <w:p>
-      <w:pPr>
-        <w:tabs>
-          <w:tab w:val="left" w:pos="916"/>
-          <w:tab w:val="left" w:pos="1832"/>
-          <w:tab w:val="left" w:pos="2748"/>
-          <w:tab w:val="left" w:pos="3664"/>
-          <w:tab w:val="left" w:pos="4580"/>
-          <w:tab w:val="left" w:pos="5496"/>
-          <w:tab w:val="left" w:pos="6412"/>
-          <w:tab w:val="left" w:pos="7328"/>
-          <w:tab w:val="left" w:pos="8244"/>
-          <w:tab w:val="left" w:pos="9160"/>
-          <w:tab w:val="left" w:pos="10076"/>
-          <w:tab w:val="left" w:pos="10992"/>
-          <w:tab w:val="left" w:pos="11908"/>
-          <w:tab w:val="left" w:pos="12824"/>
-          <w:tab w:val="left" w:pos="13740"/>
-          <w:tab w:val="left" w:pos="14656"/>
-        </w:tabs>
+        <w:t>gitignore</w:t>
+      </w:r>
+      <w:proofErr w:type="spellEnd"/>
+      <w:proofErr w:type="gramEnd"/>
+    </w:p>
+    <w:p>
+      <w:pPr>
         <w:spacing w:after="0" w:line="240" w:lineRule="auto"/>
-        <w:ind w:left="720"/>
-        <w:rPr>
-          <w:rFonts w:ascii="Courier New" w:eastAsia="Times New Roman" w:hAnsi="Courier New" w:cs="Courier New"/>
-          <w:kern w:val="0"/>
-          <w:sz w:val="20"/>
-          <w:szCs w:val="20"/>
-          <w:lang w:eastAsia="en-CA"/>
-          <w14:ligatures w14:val="none"/>
-        </w:rPr>
-      </w:pPr>
-      <w:r>
-        <w:rPr>
-          <w:rFonts w:ascii="Courier New" w:eastAsia="Times New Roman" w:hAnsi="Courier New" w:cs="Courier New"/>
-          <w:kern w:val="0"/>
-          <w:sz w:val="20"/>
-          <w:szCs w:val="20"/>
-          <w:lang w:eastAsia="en-CA"/>
-          <w14:ligatures w14:val="none"/>
-        </w:rPr>
-        <w:t>└─</w:t>
-      </w:r>
-      <w:proofErr w:type="gramStart"/>
-      <w:r>
-        <w:rPr>
-          <w:rFonts w:ascii="Courier New" w:eastAsia="Times New Roman" w:hAnsi="Courier New" w:cs="Courier New"/>
-          <w:kern w:val="0"/>
-          <w:sz w:val="20"/>
-          <w:szCs w:val="20"/>
-          <w:lang w:eastAsia="en-CA"/>
-          <w14:ligatures w14:val="none"/>
-        </w:rPr>
-        <w:t>─ .gitignore</w:t>
-      </w:r>
-      <w:proofErr w:type="gramEnd"/>
-    </w:p>
-    <w:p>
-      <w:pPr>
-        <w:numPr>
-          <w:ilvl w:val="0"/>
-          <w:numId w:val="5"/>
-        </w:numPr>
-        <w:spacing w:before="100" w:beforeAutospacing="1" w:after="100" w:afterAutospacing="1" w:line="240" w:lineRule="auto"/>
-        <w:rPr>
-          <w:rFonts w:ascii="Times New Roman" w:eastAsia="Times New Roman" w:hAnsi="Times New Roman" w:cs="Times New Roman"/>
-          <w:kern w:val="0"/>
-          <w:lang w:eastAsia="en-CA"/>
-          <w14:ligatures w14:val="none"/>
-        </w:rPr>
-      </w:pPr>
-      <w:r>
         <w:rPr>
           <w:rFonts w:ascii="Times New Roman" w:eastAsia="Times New Roman" w:hAnsi="Times New Roman" w:cs="Times New Roman"/>
           <w:b/>
@@ -3452,194 +3445,103 @@
           <w:lang w:eastAsia="en-CA"/>
           <w14:ligatures w14:val="none"/>
         </w:rPr>
-        <w:t>Initial Commit:</w:t>
-      </w:r>
-    </w:p>
-    <w:p>
-      <w:pPr>
-        <w:numPr>
-          <w:ilvl w:val="1"/>
-          <w:numId w:val="5"/>
-        </w:numPr>
-        <w:spacing w:before="100" w:beforeAutospacing="1" w:after="100" w:afterAutospacing="1" w:line="240" w:lineRule="auto"/>
-        <w:rPr>
-          <w:rFonts w:ascii="Times New Roman" w:eastAsia="Times New Roman" w:hAnsi="Times New Roman" w:cs="Times New Roman"/>
-          <w:kern w:val="0"/>
-          <w:lang w:eastAsia="en-CA"/>
-          <w14:ligatures w14:val="none"/>
-        </w:rPr>
-      </w:pPr>
-      <w:r>
-        <w:rPr>
-          <w:rFonts w:ascii="Times New Roman" w:eastAsia="Times New Roman" w:hAnsi="Times New Roman" w:cs="Times New Roman"/>
-          <w:kern w:val="0"/>
-          <w:lang w:eastAsia="en-CA"/>
-          <w14:ligatures w14:val="none"/>
-        </w:rPr>
-        <w:t>Add initial Django project files.</w:t>
-      </w:r>
-    </w:p>
-    <w:p>
-      <w:pPr>
-        <w:numPr>
-          <w:ilvl w:val="1"/>
-          <w:numId w:val="5"/>
-        </w:numPr>
-        <w:spacing w:before="100" w:beforeAutospacing="1" w:after="100" w:afterAutospacing="1" w:line="240" w:lineRule="auto"/>
-        <w:rPr>
-          <w:rFonts w:ascii="Times New Roman" w:eastAsia="Times New Roman" w:hAnsi="Times New Roman" w:cs="Times New Roman"/>
-          <w:kern w:val="0"/>
-          <w:lang w:eastAsia="en-CA"/>
-          <w14:ligatures w14:val="none"/>
-        </w:rPr>
-      </w:pPr>
-      <w:r>
-        <w:rPr>
-          <w:rFonts w:ascii="Times New Roman" w:eastAsia="Times New Roman" w:hAnsi="Times New Roman" w:cs="Times New Roman"/>
-          <w:kern w:val="0"/>
-          <w:lang w:eastAsia="en-CA"/>
-          <w14:ligatures w14:val="none"/>
-        </w:rPr>
-        <w:t xml:space="preserve">Create </w:t>
-      </w:r>
-      <w:r>
-        <w:rPr>
-          <w:rFonts w:ascii="Courier New" w:eastAsia="Times New Roman" w:hAnsi="Courier New" w:cs="Courier New"/>
-          <w:kern w:val="0"/>
-          <w:sz w:val="20"/>
-          <w:szCs w:val="20"/>
-          <w:lang w:eastAsia="en-CA"/>
-          <w14:ligatures w14:val="none"/>
-        </w:rPr>
-        <w:t>README.md</w:t>
-      </w:r>
-      <w:r>
-        <w:rPr>
-          <w:rFonts w:ascii="Times New Roman" w:eastAsia="Times New Roman" w:hAnsi="Times New Roman" w:cs="Times New Roman"/>
-          <w:kern w:val="0"/>
-          <w:lang w:eastAsia="en-CA"/>
-          <w14:ligatures w14:val="none"/>
-        </w:rPr>
-        <w:t xml:space="preserve"> and </w:t>
-      </w:r>
-      <w:r>
-        <w:rPr>
-          <w:rFonts w:ascii="Courier New" w:eastAsia="Times New Roman" w:hAnsi="Courier New" w:cs="Courier New"/>
-          <w:kern w:val="0"/>
-          <w:sz w:val="20"/>
-          <w:szCs w:val="20"/>
-          <w:lang w:eastAsia="en-CA"/>
-          <w14:ligatures w14:val="none"/>
-        </w:rPr>
-        <w:t>requirements.txt</w:t>
-      </w:r>
-      <w:r>
-        <w:rPr>
-          <w:rFonts w:ascii="Times New Roman" w:eastAsia="Times New Roman" w:hAnsi="Times New Roman" w:cs="Times New Roman"/>
-          <w:kern w:val="0"/>
-          <w:lang w:eastAsia="en-CA"/>
-          <w14:ligatures w14:val="none"/>
-        </w:rPr>
-        <w:t>.</w:t>
-      </w:r>
-    </w:p>
-    <w:p>
-      <w:pPr>
-        <w:numPr>
-          <w:ilvl w:val="1"/>
-          <w:numId w:val="5"/>
-        </w:numPr>
-        <w:spacing w:before="100" w:beforeAutospacing="1" w:after="100" w:afterAutospacing="1" w:line="240" w:lineRule="auto"/>
-        <w:rPr>
-          <w:rFonts w:ascii="Times New Roman" w:eastAsia="Times New Roman" w:hAnsi="Times New Roman" w:cs="Times New Roman"/>
-          <w:kern w:val="0"/>
-          <w:lang w:eastAsia="en-CA"/>
-          <w14:ligatures w14:val="none"/>
-        </w:rPr>
-      </w:pPr>
-      <w:r>
-        <w:rPr>
-          <w:rFonts w:ascii="Times New Roman" w:eastAsia="Times New Roman" w:hAnsi="Times New Roman" w:cs="Times New Roman"/>
-          <w:kern w:val="0"/>
-          <w:lang w:eastAsia="en-CA"/>
-          <w14:ligatures w14:val="none"/>
-        </w:rPr>
-        <w:t xml:space="preserve">Set </w:t>
-      </w:r>
-      <w:proofErr w:type="gramStart"/>
-      <w:r>
-        <w:rPr>
-          <w:rFonts w:ascii="Times New Roman" w:eastAsia="Times New Roman" w:hAnsi="Times New Roman" w:cs="Times New Roman"/>
-          <w:kern w:val="0"/>
-          <w:lang w:eastAsia="en-CA"/>
-          <w14:ligatures w14:val="none"/>
-        </w:rPr>
-        <w:t xml:space="preserve">up </w:t>
-      </w:r>
-      <w:r>
-        <w:rPr>
-          <w:rFonts w:ascii="Courier New" w:eastAsia="Times New Roman" w:hAnsi="Courier New" w:cs="Courier New"/>
-          <w:kern w:val="0"/>
-          <w:sz w:val="20"/>
-          <w:szCs w:val="20"/>
-          <w:lang w:eastAsia="en-CA"/>
-          <w14:ligatures w14:val="none"/>
-        </w:rPr>
-        <w:t>.gitignore</w:t>
-      </w:r>
-      <w:proofErr w:type="gramEnd"/>
-      <w:r>
-        <w:rPr>
-          <w:rFonts w:ascii="Times New Roman" w:eastAsia="Times New Roman" w:hAnsi="Times New Roman" w:cs="Times New Roman"/>
-          <w:kern w:val="0"/>
-          <w:lang w:eastAsia="en-CA"/>
-          <w14:ligatures w14:val="none"/>
-        </w:rPr>
-        <w:t xml:space="preserve"> for Django projects.</w:t>
-      </w:r>
-    </w:p>
-    <w:p>
-      <w:pPr>
-        <w:numPr>
-          <w:ilvl w:val="1"/>
-          <w:numId w:val="5"/>
-        </w:numPr>
-        <w:spacing w:before="100" w:beforeAutospacing="1" w:after="100" w:afterAutospacing="1" w:line="240" w:lineRule="auto"/>
-        <w:rPr>
-          <w:rFonts w:ascii="Times New Roman" w:eastAsia="Times New Roman" w:hAnsi="Times New Roman" w:cs="Times New Roman"/>
-          <w:kern w:val="0"/>
-          <w:lang w:eastAsia="en-CA"/>
-          <w14:ligatures w14:val="none"/>
-        </w:rPr>
-      </w:pPr>
-      <w:r>
-        <w:rPr>
-          <w:rFonts w:ascii="Times New Roman" w:eastAsia="Times New Roman" w:hAnsi="Times New Roman" w:cs="Times New Roman"/>
-          <w:kern w:val="0"/>
-          <w:lang w:eastAsia="en-CA"/>
-          <w14:ligatures w14:val="none"/>
-        </w:rPr>
-        <w:t>Commit and push to GitHub.</w:t>
-      </w:r>
+      </w:pPr>
     </w:p>
     <w:p>
       <w:pPr>
         <w:spacing w:after="0" w:line="240" w:lineRule="auto"/>
         <w:rPr>
           <w:rFonts w:ascii="Times New Roman" w:eastAsia="Times New Roman" w:hAnsi="Times New Roman" w:cs="Times New Roman"/>
-          <w:kern w:val="0"/>
-          <w:lang w:eastAsia="en-CA"/>
-          <w14:ligatures w14:val="none"/>
-        </w:rPr>
-      </w:pPr>
-      <w:r>
-        <w:rPr>
-          <w:rFonts w:ascii="Times New Roman" w:eastAsia="Times New Roman" w:hAnsi="Times New Roman" w:cs="Times New Roman"/>
-          <w:kern w:val="0"/>
-          <w:lang w:eastAsia="en-CA"/>
-          <w14:ligatures w14:val="none"/>
-        </w:rPr>
-        <w:lastRenderedPageBreak/>
+          <w:b/>
+          <w:bCs/>
+          <w:kern w:val="0"/>
+          <w:lang w:eastAsia="en-CA"/>
+          <w14:ligatures w14:val="none"/>
+        </w:rPr>
+      </w:pPr>
+    </w:p>
+    <w:p>
+      <w:pPr>
+        <w:spacing w:after="0" w:line="240" w:lineRule="auto"/>
+        <w:rPr>
+          <w:rFonts w:ascii="Times New Roman" w:eastAsia="Times New Roman" w:hAnsi="Times New Roman" w:cs="Times New Roman"/>
+          <w:b/>
+          <w:bCs/>
+          <w:kern w:val="0"/>
+          <w:lang w:eastAsia="en-CA"/>
+          <w14:ligatures w14:val="none"/>
+        </w:rPr>
+      </w:pPr>
+    </w:p>
+    <w:p>
+      <w:pPr>
+        <w:spacing w:after="0" w:line="240" w:lineRule="auto"/>
+        <w:rPr>
+          <w:rFonts w:ascii="Times New Roman" w:eastAsia="Times New Roman" w:hAnsi="Times New Roman" w:cs="Times New Roman"/>
+          <w:b/>
+          <w:bCs/>
+          <w:kern w:val="0"/>
+          <w:lang w:eastAsia="en-CA"/>
+          <w14:ligatures w14:val="none"/>
+        </w:rPr>
+      </w:pPr>
+    </w:p>
+    <w:p>
+      <w:pPr>
+        <w:spacing w:after="0" w:line="240" w:lineRule="auto"/>
+        <w:rPr>
+          <w:rFonts w:ascii="Times New Roman" w:eastAsia="Times New Roman" w:hAnsi="Times New Roman" w:cs="Times New Roman"/>
+          <w:b/>
+          <w:bCs/>
+          <w:kern w:val="0"/>
+          <w:lang w:eastAsia="en-CA"/>
+          <w14:ligatures w14:val="none"/>
+        </w:rPr>
+      </w:pPr>
+    </w:p>
+    <w:p>
+      <w:pPr>
+        <w:spacing w:after="0" w:line="240" w:lineRule="auto"/>
+        <w:rPr>
+          <w:rFonts w:ascii="Times New Roman" w:eastAsia="Times New Roman" w:hAnsi="Times New Roman" w:cs="Times New Roman"/>
+          <w:b/>
+          <w:bCs/>
+          <w:kern w:val="0"/>
+          <w:lang w:eastAsia="en-CA"/>
+          <w14:ligatures w14:val="none"/>
+        </w:rPr>
+      </w:pPr>
+    </w:p>
+    <w:p>
+      <w:pPr>
+        <w:spacing w:after="0" w:line="240" w:lineRule="auto"/>
+        <w:rPr>
+          <w:rFonts w:ascii="Times New Roman" w:eastAsia="Times New Roman" w:hAnsi="Times New Roman" w:cs="Times New Roman"/>
+          <w:b/>
+          <w:bCs/>
+          <w:kern w:val="0"/>
+          <w:lang w:eastAsia="en-CA"/>
+          <w14:ligatures w14:val="none"/>
+        </w:rPr>
+      </w:pPr>
+    </w:p>
+    <w:p>
+      <w:pPr>
+        <w:spacing w:after="0" w:line="240" w:lineRule="auto"/>
+        <w:rPr>
+          <w:rFonts w:ascii="Times New Roman" w:eastAsia="Times New Roman" w:hAnsi="Times New Roman" w:cs="Times New Roman"/>
+          <w:kern w:val="0"/>
+          <w:lang w:eastAsia="en-CA"/>
+          <w14:ligatures w14:val="none"/>
+        </w:rPr>
+      </w:pPr>
+      <w:r>
+        <w:rPr>
+          <w:rFonts w:ascii="Times New Roman" w:eastAsia="Times New Roman" w:hAnsi="Times New Roman" w:cs="Times New Roman"/>
+          <w:kern w:val="0"/>
+          <w:lang w:eastAsia="en-CA"/>
+          <w14:ligatures w14:val="none"/>
+        </w:rPr>
         <w:pict w14:anchorId="25CE31EE">
           <v:rect id="_x0000_i1029" style="width:0;height:1.5pt" o:hralign="center" o:hrstd="t" o:hr="t" fillcolor="#a0a0a0" stroked="f"/>
         </w:pict>
@@ -3693,6 +3595,7 @@
           <w:lang w:eastAsia="en-CA"/>
           <w14:ligatures w14:val="none"/>
         </w:rPr>
+        <w:lastRenderedPageBreak/>
         <w:t>Branching Strategy:</w:t>
       </w:r>
     </w:p>
@@ -4563,7 +4466,6 @@
           <w:lang w:eastAsia="en-CA"/>
           <w14:ligatures w14:val="none"/>
         </w:rPr>
-        <w:lastRenderedPageBreak/>
         <w:t>10. Deployment</w:t>
       </w:r>
     </w:p>
@@ -4638,6 +4540,7 @@
           <w:lang w:eastAsia="en-CA"/>
           <w14:ligatures w14:val="none"/>
         </w:rPr>
+        <w:lastRenderedPageBreak/>
         <w:t>Set up PostgreSQL database.</w:t>
       </w:r>
     </w:p>

</xml_diff>